<commit_message>
Añadir info a docx
</commit_message>
<xml_diff>
--- a/Final bootcamp/Documento_de_arquitectura.docx
+++ b/Final bootcamp/Documento_de_arquitectura.docx
@@ -181,35 +181,7 @@
         <w:rPr>
           <w:lang w:eastAsia="es-ES"/>
         </w:rPr>
-        <w:t xml:space="preserve">- El </w:t>
-      </w:r>
-      <w:proofErr w:type="spellStart"/>
-      <w:r>
-        <w:rPr>
-          <w:lang w:eastAsia="es-ES"/>
-        </w:rPr>
-        <w:t>testing</w:t>
-      </w:r>
-      <w:proofErr w:type="spellEnd"/>
-      <w:r>
-        <w:rPr>
-          <w:lang w:eastAsia="es-ES"/>
-        </w:rPr>
-        <w:t xml:space="preserve"> de los </w:t>
-      </w:r>
-      <w:proofErr w:type="spellStart"/>
-      <w:r>
-        <w:rPr>
-          <w:lang w:eastAsia="es-ES"/>
-        </w:rPr>
-        <w:t>endpoints</w:t>
-      </w:r>
-      <w:proofErr w:type="spellEnd"/>
-      <w:r>
-        <w:rPr>
-          <w:lang w:eastAsia="es-ES"/>
-        </w:rPr>
-        <w:t xml:space="preserve"> se realiza contra una base de datos en memoria.</w:t>
+        <w:t>- El testing de los endpoints se realiza contra una base de datos en memoria.</w:t>
       </w:r>
     </w:p>
     <w:p>
@@ -259,6 +231,7 @@
       </w:pPr>
       <w:r>
         <w:rPr>
+          <w:noProof/>
           <w:lang w:eastAsia="es-ES"/>
         </w:rPr>
         <w:lastRenderedPageBreak/>
@@ -325,6 +298,7 @@
       </w:pPr>
       <w:r>
         <w:rPr>
+          <w:noProof/>
           <w:lang w:eastAsia="es-ES"/>
         </w:rPr>
         <w:drawing>
@@ -391,6 +365,7 @@
       </w:pPr>
       <w:r>
         <w:rPr>
+          <w:noProof/>
           <w:lang w:eastAsia="es-ES"/>
         </w:rPr>
         <w:drawing>
@@ -466,6 +441,7 @@
       </w:pPr>
       <w:r>
         <w:rPr>
+          <w:noProof/>
           <w:lang w:eastAsia="es-ES"/>
         </w:rPr>
         <w:lastRenderedPageBreak/>
@@ -574,6 +550,7 @@
       </w:pPr>
       <w:r>
         <w:rPr>
+          <w:noProof/>
           <w:lang w:eastAsia="es-ES"/>
         </w:rPr>
         <w:drawing>
@@ -619,277 +596,63 @@
           <w:lang w:eastAsia="es-ES"/>
         </w:rPr>
       </w:pPr>
-      <w:proofErr w:type="spellStart"/>
-      <w:r>
-        <w:rPr>
-          <w:lang w:eastAsia="es-ES"/>
-        </w:rPr>
-        <w:t>From</w:t>
-      </w:r>
-      <w:proofErr w:type="spellEnd"/>
-      <w:r>
-        <w:rPr>
-          <w:lang w:eastAsia="es-ES"/>
-        </w:rPr>
-        <w:t xml:space="preserve"> </w:t>
-      </w:r>
-      <w:proofErr w:type="gramStart"/>
-      <w:r>
-        <w:rPr>
-          <w:lang w:eastAsia="es-ES"/>
-        </w:rPr>
-        <w:t>app</w:t>
-      </w:r>
-      <w:proofErr w:type="gramEnd"/>
-      <w:r>
-        <w:rPr>
-          <w:lang w:eastAsia="es-ES"/>
-        </w:rPr>
-        <w:t xml:space="preserve"> </w:t>
-      </w:r>
-      <w:proofErr w:type="spellStart"/>
-      <w:r>
-        <w:rPr>
-          <w:lang w:eastAsia="es-ES"/>
-        </w:rPr>
-        <w:t>import</w:t>
-      </w:r>
-      <w:proofErr w:type="spellEnd"/>
-      <w:r>
-        <w:rPr>
-          <w:lang w:eastAsia="es-ES"/>
-        </w:rPr>
-        <w:t xml:space="preserve"> </w:t>
-      </w:r>
-      <w:proofErr w:type="spellStart"/>
-      <w:r>
-        <w:rPr>
-          <w:lang w:eastAsia="es-ES"/>
-        </w:rPr>
-        <w:t>db</w:t>
-      </w:r>
-      <w:proofErr w:type="spellEnd"/>
-      <w:r>
-        <w:rPr>
-          <w:lang w:eastAsia="es-ES"/>
-        </w:rPr>
-        <w:t xml:space="preserve">, con este código importamos la </w:t>
-      </w:r>
-      <w:proofErr w:type="spellStart"/>
-      <w:r>
-        <w:rPr>
-          <w:lang w:eastAsia="es-ES"/>
-        </w:rPr>
-        <w:t>instance</w:t>
-      </w:r>
-      <w:proofErr w:type="spellEnd"/>
-      <w:r>
-        <w:rPr>
-          <w:lang w:eastAsia="es-ES"/>
-        </w:rPr>
-        <w:t xml:space="preserve"> de la base de datos (‘</w:t>
-      </w:r>
-      <w:proofErr w:type="spellStart"/>
-      <w:r>
-        <w:rPr>
-          <w:lang w:eastAsia="es-ES"/>
-        </w:rPr>
-        <w:t>db</w:t>
-      </w:r>
-      <w:proofErr w:type="spellEnd"/>
-      <w:r>
-        <w:rPr>
-          <w:lang w:eastAsia="es-ES"/>
-        </w:rPr>
-        <w:t>’) desde el módulo llamado app.</w:t>
-      </w:r>
-    </w:p>
-    <w:p>
-      <w:pPr>
-        <w:rPr>
-          <w:lang w:eastAsia="es-ES"/>
-        </w:rPr>
-      </w:pPr>
-      <w:proofErr w:type="spellStart"/>
-      <w:r>
-        <w:rPr>
-          <w:lang w:eastAsia="es-ES"/>
-        </w:rPr>
-        <w:t>Class</w:t>
-      </w:r>
-      <w:proofErr w:type="spellEnd"/>
-      <w:r>
-        <w:rPr>
-          <w:lang w:eastAsia="es-ES"/>
-        </w:rPr>
-        <w:t xml:space="preserve"> Data(</w:t>
-      </w:r>
-      <w:proofErr w:type="spellStart"/>
-      <w:proofErr w:type="gramStart"/>
-      <w:r>
-        <w:rPr>
-          <w:lang w:eastAsia="es-ES"/>
-        </w:rPr>
-        <w:t>db.Model</w:t>
-      </w:r>
-      <w:proofErr w:type="spellEnd"/>
-      <w:proofErr w:type="gramEnd"/>
-      <w:r>
-        <w:rPr>
-          <w:lang w:eastAsia="es-ES"/>
-        </w:rPr>
-        <w:t xml:space="preserve">), definimos la clase llamada Data que hereda de </w:t>
-      </w:r>
-      <w:proofErr w:type="spellStart"/>
-      <w:r>
-        <w:rPr>
-          <w:lang w:eastAsia="es-ES"/>
-        </w:rPr>
-        <w:t>db.Model</w:t>
-      </w:r>
-      <w:proofErr w:type="spellEnd"/>
-      <w:r>
-        <w:rPr>
-          <w:lang w:eastAsia="es-ES"/>
-        </w:rPr>
-        <w:t xml:space="preserve">, esto es una convención común al utilizar </w:t>
-      </w:r>
-      <w:proofErr w:type="spellStart"/>
-      <w:r>
-        <w:rPr>
-          <w:lang w:eastAsia="es-ES"/>
-        </w:rPr>
-        <w:t>Flask-SQLAlchemy</w:t>
-      </w:r>
-      <w:proofErr w:type="spellEnd"/>
-      <w:r>
-        <w:rPr>
-          <w:lang w:eastAsia="es-ES"/>
-        </w:rPr>
-        <w:t xml:space="preserve"> para la definición de modelos.</w:t>
-      </w:r>
-    </w:p>
-    <w:p>
-      <w:pPr>
-        <w:rPr>
-          <w:lang w:eastAsia="es-ES"/>
-        </w:rPr>
-      </w:pPr>
-      <w:r>
-        <w:rPr>
-          <w:lang w:eastAsia="es-ES"/>
-        </w:rPr>
-        <w:t xml:space="preserve">Establecemos id como </w:t>
-      </w:r>
-      <w:proofErr w:type="spellStart"/>
-      <w:r>
-        <w:rPr>
-          <w:lang w:eastAsia="es-ES"/>
-        </w:rPr>
-        <w:t>Integer</w:t>
-      </w:r>
-      <w:proofErr w:type="spellEnd"/>
-      <w:r>
-        <w:rPr>
-          <w:lang w:eastAsia="es-ES"/>
-        </w:rPr>
-        <w:t xml:space="preserve"> y clave primaria en la tabla de la base de datos garantizando como PK el id, que sea único para cada registro en la tabla.</w:t>
-      </w:r>
-    </w:p>
-    <w:p>
-      <w:pPr>
-        <w:rPr>
-          <w:lang w:eastAsia="es-ES"/>
-        </w:rPr>
-      </w:pPr>
-      <w:r>
-        <w:rPr>
-          <w:lang w:eastAsia="es-ES"/>
-        </w:rPr>
-        <w:t xml:space="preserve">Establecemos como </w:t>
-      </w:r>
-      <w:proofErr w:type="spellStart"/>
-      <w:r>
-        <w:rPr>
-          <w:lang w:eastAsia="es-ES"/>
-        </w:rPr>
-        <w:t>String</w:t>
-      </w:r>
-      <w:proofErr w:type="spellEnd"/>
-      <w:r>
-        <w:rPr>
-          <w:lang w:eastAsia="es-ES"/>
-        </w:rPr>
-        <w:t xml:space="preserve"> de longitud 100 el </w:t>
-      </w:r>
-      <w:proofErr w:type="spellStart"/>
-      <w:r>
-        <w:rPr>
-          <w:lang w:eastAsia="es-ES"/>
-        </w:rPr>
-        <w:t>name</w:t>
-      </w:r>
-      <w:proofErr w:type="spellEnd"/>
-      <w:r>
-        <w:rPr>
-          <w:lang w:eastAsia="es-ES"/>
-        </w:rPr>
-        <w:t xml:space="preserve"> en la columna de la tabla.</w:t>
-      </w:r>
-    </w:p>
-    <w:p>
-      <w:pPr>
-        <w:rPr>
-          <w:lang w:eastAsia="es-ES"/>
-        </w:rPr>
-      </w:pPr>
-      <w:r>
-        <w:rPr>
-          <w:lang w:eastAsia="es-ES"/>
-        </w:rPr>
-        <w:t xml:space="preserve">Con el </w:t>
-      </w:r>
-      <w:proofErr w:type="spellStart"/>
-      <w:r>
-        <w:rPr>
-          <w:lang w:eastAsia="es-ES"/>
-        </w:rPr>
-        <w:t>return</w:t>
-      </w:r>
-      <w:proofErr w:type="spellEnd"/>
-      <w:r>
-        <w:rPr>
-          <w:lang w:eastAsia="es-ES"/>
-        </w:rPr>
-        <w:t xml:space="preserve"> lo que queremos obtener es una cadena con los campos id y </w:t>
-      </w:r>
-      <w:proofErr w:type="spellStart"/>
-      <w:r>
-        <w:rPr>
-          <w:lang w:eastAsia="es-ES"/>
-        </w:rPr>
-        <w:t>name</w:t>
-      </w:r>
-      <w:proofErr w:type="spellEnd"/>
-      <w:r>
-        <w:rPr>
-          <w:lang w:eastAsia="es-ES"/>
-        </w:rPr>
-        <w:t>, se ha usado la función __</w:t>
-      </w:r>
-      <w:proofErr w:type="spellStart"/>
-      <w:r>
-        <w:rPr>
-          <w:lang w:eastAsia="es-ES"/>
-        </w:rPr>
-        <w:t>repr</w:t>
-      </w:r>
-      <w:proofErr w:type="spellEnd"/>
-      <w:r>
-        <w:rPr>
-          <w:lang w:eastAsia="es-ES"/>
-        </w:rPr>
-        <w:t>__ para facilitar la representación en cadena de las instancias de la clase.</w:t>
+      <w:r>
+        <w:rPr>
+          <w:lang w:eastAsia="es-ES"/>
+        </w:rPr>
+        <w:t>From app import db, con este código importamos la instance de la base de datos (‘db’) desde el módulo llamado app.</w:t>
+      </w:r>
+    </w:p>
+    <w:p>
+      <w:pPr>
+        <w:rPr>
+          <w:lang w:eastAsia="es-ES"/>
+        </w:rPr>
+      </w:pPr>
+      <w:r>
+        <w:rPr>
+          <w:lang w:eastAsia="es-ES"/>
+        </w:rPr>
+        <w:t>Class Data(db.Model), definimos la clase llamada Data que hereda de db.Model, esto es una convención común al utilizar Flask-SQLAlchemy para la definición de modelos.</w:t>
+      </w:r>
+    </w:p>
+    <w:p>
+      <w:pPr>
+        <w:rPr>
+          <w:lang w:eastAsia="es-ES"/>
+        </w:rPr>
+      </w:pPr>
+      <w:r>
+        <w:rPr>
+          <w:lang w:eastAsia="es-ES"/>
+        </w:rPr>
+        <w:t>Establecemos id como Integer y clave primaria en la tabla de la base de datos garantizando como PK el id, que sea único para cada registro en la tabla.</w:t>
+      </w:r>
+    </w:p>
+    <w:p>
+      <w:pPr>
+        <w:rPr>
+          <w:lang w:eastAsia="es-ES"/>
+        </w:rPr>
+      </w:pPr>
+      <w:r>
+        <w:rPr>
+          <w:lang w:eastAsia="es-ES"/>
+        </w:rPr>
+        <w:t>Establecemos como String de longitud 100 el name en la columna de la tabla.</w:t>
+      </w:r>
+    </w:p>
+    <w:p>
+      <w:pPr>
+        <w:rPr>
+          <w:lang w:eastAsia="es-ES"/>
+        </w:rPr>
+      </w:pPr>
+      <w:r>
+        <w:rPr>
+          <w:lang w:eastAsia="es-ES"/>
+        </w:rPr>
+        <w:t>Con el return lo que queremos obtener es una cadena con los campos id y name, se ha usado la función __repr__ para facilitar la representación en cadena de las instancias de la clase.</w:t>
       </w:r>
     </w:p>
     <w:p>
@@ -921,6 +684,7 @@
       </w:pPr>
       <w:r>
         <w:rPr>
+          <w:noProof/>
           <w:lang w:eastAsia="es-ES"/>
         </w:rPr>
         <w:drawing>
@@ -970,384 +734,78 @@
         <w:rPr>
           <w:lang w:eastAsia="es-ES"/>
         </w:rPr>
-        <w:t xml:space="preserve">Con este código inicializamos una aplicación </w:t>
-      </w:r>
-      <w:proofErr w:type="spellStart"/>
-      <w:r>
-        <w:rPr>
-          <w:lang w:eastAsia="es-ES"/>
-        </w:rPr>
-        <w:t>Flask</w:t>
-      </w:r>
-      <w:proofErr w:type="spellEnd"/>
-      <w:r>
-        <w:rPr>
-          <w:lang w:eastAsia="es-ES"/>
-        </w:rPr>
-        <w:t xml:space="preserve"> que utiliza </w:t>
-      </w:r>
-      <w:proofErr w:type="spellStart"/>
-      <w:r>
-        <w:rPr>
-          <w:lang w:eastAsia="es-ES"/>
-        </w:rPr>
-        <w:t>Flask-SQLAlchemy</w:t>
-      </w:r>
-      <w:proofErr w:type="spellEnd"/>
-      <w:r>
-        <w:rPr>
-          <w:lang w:eastAsia="es-ES"/>
-        </w:rPr>
-        <w:t xml:space="preserve"> para la gestión de la base de datos.</w:t>
-      </w:r>
-    </w:p>
-    <w:p>
-      <w:pPr>
-        <w:rPr>
-          <w:lang w:eastAsia="es-ES"/>
-        </w:rPr>
-      </w:pPr>
-      <w:r>
-        <w:rPr>
-          <w:lang w:eastAsia="es-ES"/>
-        </w:rPr>
-        <w:t xml:space="preserve">Los </w:t>
-      </w:r>
-      <w:proofErr w:type="spellStart"/>
-      <w:r>
-        <w:rPr>
-          <w:lang w:eastAsia="es-ES"/>
-        </w:rPr>
-        <w:t>imports</w:t>
-      </w:r>
-      <w:proofErr w:type="spellEnd"/>
-      <w:r>
-        <w:rPr>
-          <w:lang w:eastAsia="es-ES"/>
-        </w:rPr>
-        <w:t xml:space="preserve"> de os, como ya sabemos, se importa para interactuar con el sistema operativo y poder acceder a variables de entorno, por otro lado, importamos la función </w:t>
-      </w:r>
-      <w:proofErr w:type="spellStart"/>
-      <w:r>
-        <w:rPr>
-          <w:lang w:eastAsia="es-ES"/>
-        </w:rPr>
-        <w:t>create_</w:t>
-      </w:r>
-      <w:proofErr w:type="gramStart"/>
-      <w:r>
-        <w:rPr>
-          <w:lang w:eastAsia="es-ES"/>
-        </w:rPr>
-        <w:t>app</w:t>
-      </w:r>
-      <w:proofErr w:type="spellEnd"/>
-      <w:proofErr w:type="gramEnd"/>
-      <w:r>
-        <w:rPr>
-          <w:lang w:eastAsia="es-ES"/>
-        </w:rPr>
-        <w:t xml:space="preserve"> y la instancia de la </w:t>
-      </w:r>
-      <w:proofErr w:type="spellStart"/>
-      <w:r>
-        <w:rPr>
-          <w:lang w:eastAsia="es-ES"/>
-        </w:rPr>
-        <w:t>db</w:t>
-      </w:r>
-      <w:proofErr w:type="spellEnd"/>
-      <w:r>
-        <w:rPr>
-          <w:lang w:eastAsia="es-ES"/>
-        </w:rPr>
-        <w:t xml:space="preserve"> para crear una instancia de la aplicación </w:t>
-      </w:r>
-      <w:proofErr w:type="spellStart"/>
-      <w:r>
-        <w:rPr>
-          <w:lang w:eastAsia="es-ES"/>
-        </w:rPr>
-        <w:t>Flask</w:t>
-      </w:r>
-      <w:proofErr w:type="spellEnd"/>
-      <w:r>
-        <w:rPr>
-          <w:lang w:eastAsia="es-ES"/>
-        </w:rPr>
-        <w:t>.</w:t>
-      </w:r>
-    </w:p>
-    <w:p>
-      <w:pPr>
-        <w:rPr>
-          <w:lang w:eastAsia="es-ES"/>
-        </w:rPr>
-      </w:pPr>
-      <w:r>
-        <w:rPr>
-          <w:lang w:eastAsia="es-ES"/>
-        </w:rPr>
-        <w:t xml:space="preserve">Con la variable </w:t>
-      </w:r>
-      <w:proofErr w:type="spellStart"/>
-      <w:r>
-        <w:rPr>
-          <w:lang w:eastAsia="es-ES"/>
-        </w:rPr>
-        <w:t>env_name</w:t>
-      </w:r>
-      <w:proofErr w:type="spellEnd"/>
-      <w:r>
-        <w:rPr>
-          <w:lang w:eastAsia="es-ES"/>
-        </w:rPr>
-        <w:t xml:space="preserve"> lo que hacemos es obtener el valor de la variable de entorno FLASK_ENV utilizando </w:t>
-      </w:r>
-      <w:proofErr w:type="spellStart"/>
-      <w:proofErr w:type="gramStart"/>
-      <w:r>
-        <w:rPr>
-          <w:lang w:eastAsia="es-ES"/>
-        </w:rPr>
-        <w:t>os.getenv</w:t>
-      </w:r>
-      <w:proofErr w:type="spellEnd"/>
-      <w:proofErr w:type="gramEnd"/>
-      <w:r>
-        <w:rPr>
-          <w:lang w:eastAsia="es-ES"/>
-        </w:rPr>
-        <w:t>()</w:t>
-      </w:r>
-      <w:r>
-        <w:rPr>
-          <w:lang w:eastAsia="es-ES"/>
-        </w:rPr>
-        <w:t xml:space="preserve">, también creamos una instancia de la aplicación </w:t>
-      </w:r>
-      <w:proofErr w:type="spellStart"/>
-      <w:r>
-        <w:rPr>
-          <w:lang w:eastAsia="es-ES"/>
-        </w:rPr>
-        <w:t>Flask</w:t>
-      </w:r>
-      <w:proofErr w:type="spellEnd"/>
-      <w:r>
-        <w:rPr>
-          <w:lang w:eastAsia="es-ES"/>
-        </w:rPr>
-        <w:t xml:space="preserve"> pasando como argumento la variable del entorno que hemos obtenido anteriormente.</w:t>
-      </w:r>
-    </w:p>
-    <w:p>
-      <w:pPr>
-        <w:rPr>
-          <w:lang w:eastAsia="es-ES"/>
-        </w:rPr>
-      </w:pPr>
-      <w:r>
-        <w:rPr>
-          <w:lang w:eastAsia="es-ES"/>
-        </w:rPr>
-        <w:t xml:space="preserve">Con el siguiente código, </w:t>
-      </w:r>
-      <w:proofErr w:type="spellStart"/>
-      <w:r>
-        <w:rPr>
-          <w:lang w:eastAsia="es-ES"/>
-        </w:rPr>
-        <w:t>with</w:t>
-      </w:r>
-      <w:proofErr w:type="spellEnd"/>
-      <w:r>
-        <w:rPr>
-          <w:lang w:eastAsia="es-ES"/>
-        </w:rPr>
-        <w:t xml:space="preserve"> app iniciamos el contexto de aplicación utilizando el método </w:t>
-      </w:r>
-      <w:proofErr w:type="spellStart"/>
-      <w:r>
-        <w:rPr>
-          <w:lang w:eastAsia="es-ES"/>
-        </w:rPr>
-        <w:t>app_</w:t>
-      </w:r>
-      <w:proofErr w:type="gramStart"/>
-      <w:r>
-        <w:rPr>
-          <w:lang w:eastAsia="es-ES"/>
-        </w:rPr>
-        <w:t>context</w:t>
-      </w:r>
-      <w:proofErr w:type="spellEnd"/>
-      <w:r>
-        <w:rPr>
-          <w:lang w:eastAsia="es-ES"/>
-        </w:rPr>
-        <w:t>(</w:t>
-      </w:r>
-      <w:proofErr w:type="gramEnd"/>
-      <w:r>
-        <w:rPr>
-          <w:lang w:eastAsia="es-ES"/>
-        </w:rPr>
-        <w:t xml:space="preserve">), asegurando que las operaciones realizadas dentro del bloque </w:t>
-      </w:r>
-      <w:proofErr w:type="spellStart"/>
-      <w:r>
-        <w:rPr>
-          <w:lang w:eastAsia="es-ES"/>
-        </w:rPr>
-        <w:t>with</w:t>
-      </w:r>
-      <w:proofErr w:type="spellEnd"/>
-      <w:r>
-        <w:rPr>
-          <w:lang w:eastAsia="es-ES"/>
-        </w:rPr>
-        <w:t xml:space="preserve"> tengan acceso al contexto de la aplicación, incluyendo la </w:t>
-      </w:r>
-      <w:proofErr w:type="spellStart"/>
-      <w:r>
-        <w:rPr>
-          <w:lang w:eastAsia="es-ES"/>
-        </w:rPr>
-        <w:t>bd</w:t>
-      </w:r>
-      <w:proofErr w:type="spellEnd"/>
-      <w:r>
-        <w:rPr>
-          <w:lang w:eastAsia="es-ES"/>
-        </w:rPr>
-        <w:t>.</w:t>
-      </w:r>
-    </w:p>
-    <w:p>
-      <w:pPr>
-        <w:rPr>
-          <w:lang w:eastAsia="es-ES"/>
-        </w:rPr>
-      </w:pPr>
-      <w:proofErr w:type="spellStart"/>
-      <w:proofErr w:type="gramStart"/>
-      <w:r>
-        <w:rPr>
-          <w:lang w:eastAsia="es-ES"/>
-        </w:rPr>
-        <w:t>Db.create</w:t>
-      </w:r>
-      <w:proofErr w:type="gramEnd"/>
-      <w:r>
-        <w:rPr>
-          <w:lang w:eastAsia="es-ES"/>
-        </w:rPr>
-        <w:t>_all</w:t>
-      </w:r>
-      <w:proofErr w:type="spellEnd"/>
-      <w:r>
-        <w:rPr>
-          <w:lang w:eastAsia="es-ES"/>
-        </w:rPr>
-        <w:t xml:space="preserve">(), crea todas las tablas definidas en los modelos de datos utilizando el método </w:t>
-      </w:r>
-      <w:proofErr w:type="spellStart"/>
-      <w:r>
-        <w:rPr>
-          <w:lang w:eastAsia="es-ES"/>
-        </w:rPr>
-        <w:t>créate_all</w:t>
-      </w:r>
-      <w:proofErr w:type="spellEnd"/>
-      <w:r>
-        <w:rPr>
-          <w:lang w:eastAsia="es-ES"/>
-        </w:rPr>
-        <w:t>(). Este paso es necesario para inicializar la base de datos con las tablas correspondientes al modelo.</w:t>
-      </w:r>
-    </w:p>
-    <w:p>
-      <w:pPr>
-        <w:rPr>
-          <w:lang w:eastAsia="es-ES"/>
-        </w:rPr>
-      </w:pPr>
-      <w:r>
-        <w:rPr>
-          <w:lang w:eastAsia="es-ES"/>
-        </w:rPr>
-        <w:t xml:space="preserve">Posteriormente creamos una instancia de la clase Data con el nombre SQL Test </w:t>
-      </w:r>
-      <w:proofErr w:type="spellStart"/>
-      <w:r>
-        <w:rPr>
-          <w:lang w:eastAsia="es-ES"/>
-        </w:rPr>
-        <w:t>User</w:t>
-      </w:r>
-      <w:proofErr w:type="spellEnd"/>
-      <w:r>
-        <w:rPr>
-          <w:lang w:eastAsia="es-ES"/>
-        </w:rPr>
-        <w:t xml:space="preserve">, agregamos la instancia </w:t>
-      </w:r>
-      <w:proofErr w:type="spellStart"/>
-      <w:r>
-        <w:rPr>
-          <w:lang w:eastAsia="es-ES"/>
-        </w:rPr>
-        <w:t>simple_data</w:t>
-      </w:r>
-      <w:proofErr w:type="spellEnd"/>
-      <w:r>
-        <w:rPr>
-          <w:lang w:eastAsia="es-ES"/>
-        </w:rPr>
-        <w:t xml:space="preserve"> a la sesión de la </w:t>
-      </w:r>
-      <w:proofErr w:type="spellStart"/>
-      <w:r>
-        <w:rPr>
-          <w:lang w:eastAsia="es-ES"/>
-        </w:rPr>
-        <w:t>bd</w:t>
-      </w:r>
-      <w:proofErr w:type="spellEnd"/>
-      <w:r>
-        <w:rPr>
-          <w:lang w:eastAsia="es-ES"/>
-        </w:rPr>
-        <w:t xml:space="preserve">, hacemos </w:t>
-      </w:r>
-      <w:proofErr w:type="spellStart"/>
-      <w:r>
-        <w:rPr>
-          <w:lang w:eastAsia="es-ES"/>
-        </w:rPr>
-        <w:t>commit</w:t>
-      </w:r>
-      <w:proofErr w:type="spellEnd"/>
-      <w:r>
-        <w:rPr>
-          <w:lang w:eastAsia="es-ES"/>
-        </w:rPr>
-        <w:t xml:space="preserve"> para agregar el nuevo registro a la base de datos y por último hacemos un </w:t>
-      </w:r>
-      <w:proofErr w:type="spellStart"/>
-      <w:r>
-        <w:rPr>
-          <w:lang w:eastAsia="es-ES"/>
-        </w:rPr>
-        <w:t>print</w:t>
-      </w:r>
-      <w:proofErr w:type="spellEnd"/>
-      <w:r>
-        <w:rPr>
-          <w:lang w:eastAsia="es-ES"/>
-        </w:rPr>
-        <w:t xml:space="preserve"> de todo ha sido correcto.</w:t>
+        <w:t>Con este código inicializamos una aplicación Flask que utiliza Flask-SQLAlchemy para la gestión de la base de datos.</w:t>
+      </w:r>
+    </w:p>
+    <w:p>
+      <w:pPr>
+        <w:rPr>
+          <w:lang w:eastAsia="es-ES"/>
+        </w:rPr>
+      </w:pPr>
+      <w:r>
+        <w:rPr>
+          <w:lang w:eastAsia="es-ES"/>
+        </w:rPr>
+        <w:t>Los imports de os, como ya sabemos, se importa para interactuar con el sistema operativo y poder acceder a variables de entorno, por otro lado, importamos la función create_app y la instancia de la db para crear una instancia de la aplicación Flask.</w:t>
+      </w:r>
+    </w:p>
+    <w:p>
+      <w:pPr>
+        <w:rPr>
+          <w:lang w:eastAsia="es-ES"/>
+        </w:rPr>
+      </w:pPr>
+      <w:r>
+        <w:rPr>
+          <w:lang w:eastAsia="es-ES"/>
+        </w:rPr>
+        <w:t>Con la variable env_name lo que hacemos es obtener el valor de la variable de entorno FLASK_ENV utilizando os.getenv()</w:t>
+      </w:r>
+      <w:r>
+        <w:rPr>
+          <w:lang w:eastAsia="es-ES"/>
+        </w:rPr>
+        <w:t>, también creamos una instancia de la aplicación Flask pasando como argumento la variable del entorno que hemos obtenido anteriormente.</w:t>
+      </w:r>
+    </w:p>
+    <w:p>
+      <w:pPr>
+        <w:rPr>
+          <w:lang w:eastAsia="es-ES"/>
+        </w:rPr>
+      </w:pPr>
+      <w:r>
+        <w:rPr>
+          <w:lang w:eastAsia="es-ES"/>
+        </w:rPr>
+        <w:t>Con el siguiente código, with app iniciamos el contexto de aplicación utilizando el método app_context(), asegurando que las operaciones realizadas dentro del bloque with tengan acceso al contexto de la aplicación, incluyendo la bd.</w:t>
+      </w:r>
+    </w:p>
+    <w:p>
+      <w:pPr>
+        <w:rPr>
+          <w:lang w:eastAsia="es-ES"/>
+        </w:rPr>
+      </w:pPr>
+      <w:r>
+        <w:rPr>
+          <w:lang w:eastAsia="es-ES"/>
+        </w:rPr>
+        <w:t>Db.create_all(), crea todas las tablas definidas en los modelos de datos utilizando el método créate_all(). Este paso es necesario para inicializar la base de datos con las tablas correspondientes al modelo.</w:t>
+      </w:r>
+    </w:p>
+    <w:p>
+      <w:pPr>
+        <w:rPr>
+          <w:lang w:eastAsia="es-ES"/>
+        </w:rPr>
+      </w:pPr>
+      <w:r>
+        <w:rPr>
+          <w:lang w:eastAsia="es-ES"/>
+        </w:rPr>
+        <w:t>Posteriormente creamos una instancia de la clase Data con el nombre SQL Test User, agregamos la instancia simple_data a la sesión de la bd, hacemos commit para agregar el nuevo registro a la base de datos y por último hacemos un print de todo ha sido correcto.</w:t>
       </w:r>
     </w:p>
     <w:p>
@@ -1368,35 +826,7 @@
           <w:lang w:eastAsia="es-ES"/>
         </w:rPr>
         <w:lastRenderedPageBreak/>
-        <w:t xml:space="preserve">En el punto anterior hemos mostrado los distintos </w:t>
-      </w:r>
-      <w:proofErr w:type="spellStart"/>
-      <w:r>
-        <w:rPr>
-          <w:lang w:eastAsia="es-ES"/>
-        </w:rPr>
-        <w:t>endpoints</w:t>
-      </w:r>
-      <w:proofErr w:type="spellEnd"/>
-      <w:r>
-        <w:rPr>
-          <w:lang w:eastAsia="es-ES"/>
-        </w:rPr>
-        <w:t xml:space="preserve">, por lo que no vamos a repetirlos, pero llegados a este punto vamos a mostrar el archivo test_routes.py para ver como hemos creado nuestros </w:t>
-      </w:r>
-      <w:proofErr w:type="spellStart"/>
-      <w:r>
-        <w:rPr>
-          <w:lang w:eastAsia="es-ES"/>
-        </w:rPr>
-        <w:t>tests</w:t>
-      </w:r>
-      <w:proofErr w:type="spellEnd"/>
-      <w:r>
-        <w:rPr>
-          <w:lang w:eastAsia="es-ES"/>
-        </w:rPr>
-        <w:t>.</w:t>
+        <w:t>En el punto anterior hemos mostrado los distintos endpoints, por lo que no vamos a repetirlos, pero llegados a este punto vamos a mostrar el archivo test_routes.py para ver como hemos creado nuestros tests.</w:t>
       </w:r>
     </w:p>
     <w:p>
@@ -1408,6 +838,7 @@
       </w:pPr>
       <w:r>
         <w:rPr>
+          <w:noProof/>
           <w:lang w:eastAsia="es-ES"/>
         </w:rPr>
         <w:drawing>
@@ -1448,6 +879,7 @@
       </w:r>
       <w:r>
         <w:rPr>
+          <w:noProof/>
           <w:lang w:eastAsia="es-ES"/>
         </w:rPr>
         <w:drawing>
@@ -1611,9 +1043,452 @@
     </w:p>
     <w:p>
       <w:pPr>
+        <w:rPr>
+          <w:lang w:eastAsia="es-ES"/>
+        </w:rPr>
+      </w:pPr>
+    </w:p>
+    <w:p>
+      <w:pPr>
+        <w:rPr>
+          <w:lang w:eastAsia="es-ES"/>
+        </w:rPr>
+      </w:pPr>
+      <w:r>
+        <w:rPr>
+          <w:lang w:eastAsia="es-ES"/>
+        </w:rPr>
+        <w:t>Cabe destacar en este punto que se modificó el documento config.py para tener en cuenta la configuración para testin, estaba así:</w:t>
+      </w:r>
+    </w:p>
+    <w:p>
+      <w:pPr>
+        <w:rPr>
+          <w:lang w:eastAsia="es-ES"/>
+        </w:rPr>
+      </w:pPr>
+      <w:r>
+        <w:rPr>
+          <w:lang w:eastAsia="es-ES"/>
+        </w:rPr>
+        <w:lastRenderedPageBreak/>
+        <w:br/>
+      </w:r>
+      <w:r>
+        <w:rPr>
+          <w:noProof/>
+        </w:rPr>
+        <w:drawing>
+          <wp:inline distT="0" distB="0" distL="0" distR="0" wp14:anchorId="38760BFC" wp14:editId="183C5C87">
+            <wp:extent cx="5400040" cy="4037330"/>
+            <wp:effectExtent l="0" t="0" r="0" b="1270"/>
+            <wp:docPr id="1824331056" name="Imagen 1" descr="Texto&#10;&#10;Descripción generada automáticamente"/>
+            <wp:cNvGraphicFramePr>
+              <a:graphicFrameLocks xmlns:a="http://schemas.openxmlformats.org/drawingml/2006/main" noChangeAspect="1"/>
+            </wp:cNvGraphicFramePr>
+            <a:graphic xmlns:a="http://schemas.openxmlformats.org/drawingml/2006/main">
+              <a:graphicData uri="http://schemas.openxmlformats.org/drawingml/2006/picture">
+                <pic:pic xmlns:pic="http://schemas.openxmlformats.org/drawingml/2006/picture">
+                  <pic:nvPicPr>
+                    <pic:cNvPr id="1824331056" name="Imagen 1" descr="Texto&#10;&#10;Descripción generada automáticamente"/>
+                    <pic:cNvPicPr/>
+                  </pic:nvPicPr>
+                  <pic:blipFill>
+                    <a:blip r:embed="rId16"/>
+                    <a:stretch>
+                      <a:fillRect/>
+                    </a:stretch>
+                  </pic:blipFill>
+                  <pic:spPr>
+                    <a:xfrm>
+                      <a:off x="0" y="0"/>
+                      <a:ext cx="5400040" cy="4037330"/>
+                    </a:xfrm>
+                    <a:prstGeom prst="rect">
+                      <a:avLst/>
+                    </a:prstGeom>
+                  </pic:spPr>
+                </pic:pic>
+              </a:graphicData>
+            </a:graphic>
+          </wp:inline>
+        </w:drawing>
+      </w:r>
+    </w:p>
+    <w:p>
+      <w:pPr>
+        <w:rPr>
+          <w:lang w:eastAsia="es-ES"/>
+        </w:rPr>
+      </w:pPr>
+      <w:r>
+        <w:rPr>
+          <w:lang w:eastAsia="es-ES"/>
+        </w:rPr>
+        <w:t>Y se modificó quedando así,</w:t>
+      </w:r>
+    </w:p>
+    <w:p>
+      <w:pPr>
+        <w:rPr>
+          <w:lang w:eastAsia="es-ES"/>
+        </w:rPr>
+      </w:pPr>
+      <w:r>
+        <w:rPr>
+          <w:noProof/>
+        </w:rPr>
+        <w:drawing>
+          <wp:inline distT="0" distB="0" distL="0" distR="0" wp14:anchorId="2F7E69B4" wp14:editId="64A32F72">
+            <wp:extent cx="5400040" cy="1659255"/>
+            <wp:effectExtent l="0" t="0" r="0" b="0"/>
+            <wp:docPr id="1803259685" name="Imagen 1" descr="Captura de pantalla de un celular&#10;&#10;Descripción generada automáticamente"/>
+            <wp:cNvGraphicFramePr>
+              <a:graphicFrameLocks xmlns:a="http://schemas.openxmlformats.org/drawingml/2006/main" noChangeAspect="1"/>
+            </wp:cNvGraphicFramePr>
+            <a:graphic xmlns:a="http://schemas.openxmlformats.org/drawingml/2006/main">
+              <a:graphicData uri="http://schemas.openxmlformats.org/drawingml/2006/picture">
+                <pic:pic xmlns:pic="http://schemas.openxmlformats.org/drawingml/2006/picture">
+                  <pic:nvPicPr>
+                    <pic:cNvPr id="1803259685" name="Imagen 1" descr="Captura de pantalla de un celular&#10;&#10;Descripción generada automáticamente"/>
+                    <pic:cNvPicPr/>
+                  </pic:nvPicPr>
+                  <pic:blipFill>
+                    <a:blip r:embed="rId17"/>
+                    <a:stretch>
+                      <a:fillRect/>
+                    </a:stretch>
+                  </pic:blipFill>
+                  <pic:spPr>
+                    <a:xfrm>
+                      <a:off x="0" y="0"/>
+                      <a:ext cx="5400040" cy="1659255"/>
+                    </a:xfrm>
+                    <a:prstGeom prst="rect">
+                      <a:avLst/>
+                    </a:prstGeom>
+                  </pic:spPr>
+                </pic:pic>
+              </a:graphicData>
+            </a:graphic>
+          </wp:inline>
+        </w:drawing>
+      </w:r>
+    </w:p>
+    <w:p>
+      <w:pPr>
+        <w:rPr>
+          <w:lang w:eastAsia="es-ES"/>
+        </w:rPr>
+      </w:pPr>
+      <w:r>
+        <w:rPr>
+          <w:lang w:eastAsia="es-ES"/>
+        </w:rPr>
+        <w:t>Podemos observar en la configuración del test, que usamos una base de datos en memoria para dichas pruebas.</w:t>
+      </w:r>
+    </w:p>
+    <w:p>
+      <w:pPr>
+        <w:autoSpaceDE w:val="0"/>
+        <w:autoSpaceDN w:val="0"/>
+        <w:adjustRightInd w:val="0"/>
+        <w:spacing w:after="0" w:line="240" w:lineRule="auto"/>
+        <w:rPr>
+          <w:lang w:eastAsia="es-ES"/>
+        </w:rPr>
+      </w:pPr>
+      <w:r>
+        <w:rPr>
+          <w:lang w:eastAsia="es-ES"/>
+        </w:rPr>
+        <w:t>Al probar dichos tests con :</w:t>
+      </w:r>
+    </w:p>
+    <w:p>
+      <w:pPr>
+        <w:autoSpaceDE w:val="0"/>
+        <w:autoSpaceDN w:val="0"/>
+        <w:adjustRightInd w:val="0"/>
+        <w:spacing w:after="0" w:line="240" w:lineRule="auto"/>
+        <w:ind w:left="708" w:firstLine="708"/>
+        <w:rPr>
+          <w:rFonts w:ascii="Lucida Console" w:hAnsi="Lucida Console" w:cs="Lucida Console"/>
+          <w:b/>
+          <w:bCs/>
+          <w:i/>
+          <w:iCs/>
+          <w:kern w:val="0"/>
+          <w:sz w:val="18"/>
+          <w:szCs w:val="18"/>
+        </w:rPr>
+      </w:pPr>
+      <w:r>
+        <w:rPr>
+          <w:rFonts w:ascii="Lucida Console" w:hAnsi="Lucida Console" w:cs="Lucida Console"/>
+          <w:b/>
+          <w:bCs/>
+          <w:i/>
+          <w:iCs/>
+          <w:kern w:val="0"/>
+          <w:sz w:val="18"/>
+          <w:szCs w:val="18"/>
+        </w:rPr>
+        <w:t>“python -m unittest app.test_routes”</w:t>
+      </w:r>
+    </w:p>
+    <w:p>
+      <w:pPr>
+        <w:autoSpaceDE w:val="0"/>
+        <w:autoSpaceDN w:val="0"/>
+        <w:adjustRightInd w:val="0"/>
+        <w:spacing w:after="0" w:line="240" w:lineRule="auto"/>
+        <w:ind w:left="708" w:firstLine="708"/>
+        <w:rPr>
+          <w:rFonts w:ascii="Lucida Console" w:hAnsi="Lucida Console" w:cs="Lucida Console"/>
+          <w:b/>
+          <w:bCs/>
+          <w:i/>
+          <w:iCs/>
+          <w:kern w:val="0"/>
+          <w:sz w:val="18"/>
+          <w:szCs w:val="18"/>
+        </w:rPr>
+      </w:pPr>
+    </w:p>
+    <w:p>
+      <w:pPr>
+        <w:rPr>
+          <w:lang w:eastAsia="es-ES"/>
+        </w:rPr>
+      </w:pPr>
+      <w:r>
+        <w:rPr>
+          <w:noProof/>
+        </w:rPr>
+        <w:lastRenderedPageBreak/>
+        <w:drawing>
+          <wp:inline distT="0" distB="0" distL="0" distR="0" wp14:anchorId="091F4C3F" wp14:editId="07ADFE37">
+            <wp:extent cx="5400040" cy="1635760"/>
+            <wp:effectExtent l="0" t="0" r="0" b="2540"/>
+            <wp:docPr id="1463551487" name="Imagen 1" descr="Texto&#10;&#10;Descripción generada automáticamente"/>
+            <wp:cNvGraphicFramePr>
+              <a:graphicFrameLocks xmlns:a="http://schemas.openxmlformats.org/drawingml/2006/main" noChangeAspect="1"/>
+            </wp:cNvGraphicFramePr>
+            <a:graphic xmlns:a="http://schemas.openxmlformats.org/drawingml/2006/main">
+              <a:graphicData uri="http://schemas.openxmlformats.org/drawingml/2006/picture">
+                <pic:pic xmlns:pic="http://schemas.openxmlformats.org/drawingml/2006/picture">
+                  <pic:nvPicPr>
+                    <pic:cNvPr id="1463551487" name="Imagen 1" descr="Texto&#10;&#10;Descripción generada automáticamente"/>
+                    <pic:cNvPicPr/>
+                  </pic:nvPicPr>
+                  <pic:blipFill>
+                    <a:blip r:embed="rId18"/>
+                    <a:stretch>
+                      <a:fillRect/>
+                    </a:stretch>
+                  </pic:blipFill>
+                  <pic:spPr>
+                    <a:xfrm>
+                      <a:off x="0" y="0"/>
+                      <a:ext cx="5400040" cy="1635760"/>
+                    </a:xfrm>
+                    <a:prstGeom prst="rect">
+                      <a:avLst/>
+                    </a:prstGeom>
+                  </pic:spPr>
+                </pic:pic>
+              </a:graphicData>
+            </a:graphic>
+          </wp:inline>
+        </w:drawing>
+      </w:r>
+    </w:p>
+    <w:p>
+      <w:pPr>
+        <w:rPr>
+          <w:noProof/>
+        </w:rPr>
+      </w:pPr>
+      <w:r>
+        <w:rPr>
+          <w:lang w:eastAsia="es-ES"/>
+        </w:rPr>
+        <w:t>Pudimos ver que nos sale una advertencia de un método deprecado, así que cambiamos dicho método para evitar el mensaje de alerta, así estaba el código:</w:t>
+      </w:r>
+      <w:r>
+        <w:rPr>
+          <w:noProof/>
+        </w:rPr>
+        <w:drawing>
+          <wp:inline distT="0" distB="0" distL="0" distR="0" wp14:anchorId="59E401E0" wp14:editId="251C3380">
+            <wp:extent cx="5400040" cy="2125345"/>
+            <wp:effectExtent l="0" t="0" r="0" b="8255"/>
+            <wp:docPr id="1993610169" name="Imagen 1" descr="Texto&#10;&#10;Descripción generada automáticamente"/>
+            <wp:cNvGraphicFramePr>
+              <a:graphicFrameLocks xmlns:a="http://schemas.openxmlformats.org/drawingml/2006/main" noChangeAspect="1"/>
+            </wp:cNvGraphicFramePr>
+            <a:graphic xmlns:a="http://schemas.openxmlformats.org/drawingml/2006/main">
+              <a:graphicData uri="http://schemas.openxmlformats.org/drawingml/2006/picture">
+                <pic:pic xmlns:pic="http://schemas.openxmlformats.org/drawingml/2006/picture">
+                  <pic:nvPicPr>
+                    <pic:cNvPr id="1993610169" name="Imagen 1" descr="Texto&#10;&#10;Descripción generada automáticamente"/>
+                    <pic:cNvPicPr/>
+                  </pic:nvPicPr>
+                  <pic:blipFill>
+                    <a:blip r:embed="rId19"/>
+                    <a:stretch>
+                      <a:fillRect/>
+                    </a:stretch>
+                  </pic:blipFill>
+                  <pic:spPr>
+                    <a:xfrm>
+                      <a:off x="0" y="0"/>
+                      <a:ext cx="5400040" cy="2125345"/>
+                    </a:xfrm>
+                    <a:prstGeom prst="rect">
+                      <a:avLst/>
+                    </a:prstGeom>
+                  </pic:spPr>
+                </pic:pic>
+              </a:graphicData>
+            </a:graphic>
+          </wp:inline>
+        </w:drawing>
+      </w:r>
+    </w:p>
+    <w:p>
+      <w:pPr>
+        <w:rPr>
+          <w:lang w:eastAsia="es-ES"/>
+        </w:rPr>
+      </w:pPr>
+    </w:p>
+    <w:p>
+      <w:pPr>
+        <w:rPr>
+          <w:lang w:eastAsia="es-ES"/>
+        </w:rPr>
+      </w:pPr>
+      <w:r>
+        <w:rPr>
+          <w:lang w:eastAsia="es-ES"/>
+        </w:rPr>
+        <w:t>Lo sustituí por este:</w:t>
+      </w:r>
+      <w:r>
+        <w:rPr>
+          <w:lang w:eastAsia="es-ES"/>
+        </w:rPr>
+        <w:br/>
+      </w:r>
+      <w:r>
+        <w:rPr>
+          <w:noProof/>
+        </w:rPr>
+        <w:drawing>
+          <wp:inline distT="0" distB="0" distL="0" distR="0" wp14:anchorId="18B95632" wp14:editId="5E516646">
+            <wp:extent cx="5400040" cy="2590800"/>
+            <wp:effectExtent l="0" t="0" r="0" b="0"/>
+            <wp:docPr id="345635513" name="Imagen 1" descr="Texto&#10;&#10;Descripción generada automáticamente"/>
+            <wp:cNvGraphicFramePr>
+              <a:graphicFrameLocks xmlns:a="http://schemas.openxmlformats.org/drawingml/2006/main" noChangeAspect="1"/>
+            </wp:cNvGraphicFramePr>
+            <a:graphic xmlns:a="http://schemas.openxmlformats.org/drawingml/2006/main">
+              <a:graphicData uri="http://schemas.openxmlformats.org/drawingml/2006/picture">
+                <pic:pic xmlns:pic="http://schemas.openxmlformats.org/drawingml/2006/picture">
+                  <pic:nvPicPr>
+                    <pic:cNvPr id="345635513" name="Imagen 1" descr="Texto&#10;&#10;Descripción generada automáticamente"/>
+                    <pic:cNvPicPr/>
+                  </pic:nvPicPr>
+                  <pic:blipFill>
+                    <a:blip r:embed="rId20"/>
+                    <a:stretch>
+                      <a:fillRect/>
+                    </a:stretch>
+                  </pic:blipFill>
+                  <pic:spPr>
+                    <a:xfrm>
+                      <a:off x="0" y="0"/>
+                      <a:ext cx="5400040" cy="2590800"/>
+                    </a:xfrm>
+                    <a:prstGeom prst="rect">
+                      <a:avLst/>
+                    </a:prstGeom>
+                  </pic:spPr>
+                </pic:pic>
+              </a:graphicData>
+            </a:graphic>
+          </wp:inline>
+        </w:drawing>
+      </w:r>
+    </w:p>
+    <w:p>
+      <w:pPr>
+        <w:rPr>
+          <w:lang w:eastAsia="es-ES"/>
+        </w:rPr>
+      </w:pPr>
+      <w:r>
+        <w:rPr>
+          <w:lang w:eastAsia="es-ES"/>
+        </w:rPr>
+        <w:t>Este es el resultado de los test.</w:t>
+      </w:r>
+    </w:p>
+    <w:p>
+      <w:pPr>
+        <w:rPr>
+          <w:lang w:eastAsia="es-ES"/>
+        </w:rPr>
+      </w:pPr>
+      <w:r>
+        <w:rPr>
+          <w:noProof/>
+        </w:rPr>
+        <w:drawing>
+          <wp:inline distT="0" distB="0" distL="0" distR="0" wp14:anchorId="3247FC0F" wp14:editId="76E232C8">
+            <wp:extent cx="5400040" cy="1024255"/>
+            <wp:effectExtent l="0" t="0" r="0" b="4445"/>
+            <wp:docPr id="314574780" name="Imagen 1" descr="Texto&#10;&#10;Descripción generada automáticamente"/>
+            <wp:cNvGraphicFramePr>
+              <a:graphicFrameLocks xmlns:a="http://schemas.openxmlformats.org/drawingml/2006/main" noChangeAspect="1"/>
+            </wp:cNvGraphicFramePr>
+            <a:graphic xmlns:a="http://schemas.openxmlformats.org/drawingml/2006/main">
+              <a:graphicData uri="http://schemas.openxmlformats.org/drawingml/2006/picture">
+                <pic:pic xmlns:pic="http://schemas.openxmlformats.org/drawingml/2006/picture">
+                  <pic:nvPicPr>
+                    <pic:cNvPr id="314574780" name="Imagen 1" descr="Texto&#10;&#10;Descripción generada automáticamente"/>
+                    <pic:cNvPicPr/>
+                  </pic:nvPicPr>
+                  <pic:blipFill>
+                    <a:blip r:embed="rId21"/>
+                    <a:stretch>
+                      <a:fillRect/>
+                    </a:stretch>
+                  </pic:blipFill>
+                  <pic:spPr>
+                    <a:xfrm>
+                      <a:off x="0" y="0"/>
+                      <a:ext cx="5400040" cy="1024255"/>
+                    </a:xfrm>
+                    <a:prstGeom prst="rect">
+                      <a:avLst/>
+                    </a:prstGeom>
+                  </pic:spPr>
+                </pic:pic>
+              </a:graphicData>
+            </a:graphic>
+          </wp:inline>
+        </w:drawing>
+      </w:r>
+    </w:p>
+    <w:p>
+      <w:pPr>
         <w:pStyle w:val="Ttulo3"/>
       </w:pPr>
       <w:r>
+        <w:lastRenderedPageBreak/>
         <w:t>1.5 Tecnologías Utilizadas</w:t>
       </w:r>
     </w:p>
@@ -1653,43 +1528,21 @@
         <w:rPr>
           <w:lang w:eastAsia="es-ES"/>
         </w:rPr>
-        <w:t>- Base de Datos: Amazon RDS (</w:t>
-      </w:r>
-      <w:proofErr w:type="spellStart"/>
-      <w:r>
-        <w:rPr>
-          <w:lang w:eastAsia="es-ES"/>
-        </w:rPr>
-        <w:t>PostrgreSQL</w:t>
-      </w:r>
-      <w:proofErr w:type="spellEnd"/>
-      <w:r>
-        <w:rPr>
-          <w:lang w:eastAsia="es-ES"/>
-        </w:rPr>
-        <w:t>)</w:t>
-      </w:r>
-    </w:p>
-    <w:p>
-      <w:pPr>
-        <w:rPr>
-          <w:lang w:eastAsia="es-ES"/>
-        </w:rPr>
-      </w:pPr>
-      <w:r>
-        <w:rPr>
-          <w:lang w:eastAsia="es-ES"/>
-        </w:rPr>
-        <w:t xml:space="preserve">- Framework: </w:t>
-      </w:r>
-      <w:proofErr w:type="spellStart"/>
-      <w:r>
-        <w:rPr>
-          <w:lang w:eastAsia="es-ES"/>
-        </w:rPr>
-        <w:t>Flask</w:t>
-      </w:r>
-      <w:proofErr w:type="spellEnd"/>
+        <w:t>- Base de Datos: Amazon RDS (PostrgreSQL)</w:t>
+      </w:r>
+    </w:p>
+    <w:p>
+      <w:pPr>
+        <w:rPr>
+          <w:lang w:eastAsia="es-ES"/>
+        </w:rPr>
+      </w:pPr>
+      <w:r>
+        <w:rPr>
+          <w:lang w:eastAsia="es-ES"/>
+        </w:rPr>
+        <w:t>- Framework: Flask</w:t>
+      </w:r>
     </w:p>
     <w:p>
       <w:pPr>
@@ -1808,7 +1661,6 @@
         <w:rPr>
           <w:lang w:eastAsia="es-ES"/>
         </w:rPr>
-        <w:lastRenderedPageBreak/>
         <w:t>- EC2: Para la implementación de la API.</w:t>
       </w:r>
     </w:p>
@@ -1891,28 +1743,12 @@
     </w:p>
     <w:p>
       <w:r>
-        <w:t xml:space="preserve">El modelo de desarrollo adoptado es el enfoque ágil, utilizando el marco de trabajo Scrum. Los </w:t>
-      </w:r>
-      <w:proofErr w:type="spellStart"/>
-      <w:r>
-        <w:t>sprints</w:t>
-      </w:r>
-      <w:proofErr w:type="spellEnd"/>
-      <w:r>
-        <w:t xml:space="preserve"> se planifican con ciclos de desarrollo iterativos, lo que permite una respuesta rápida a los cambios y la entrega incremental de funcionalidades.</w:t>
-      </w:r>
-    </w:p>
-    <w:p>
-      <w:r>
-        <w:t xml:space="preserve">Usaremos </w:t>
-      </w:r>
-      <w:proofErr w:type="spellStart"/>
-      <w:r>
-        <w:t>git</w:t>
-      </w:r>
-      <w:proofErr w:type="spellEnd"/>
-      <w:r>
-        <w:t xml:space="preserve"> como control de versiones alojado en un repositorio en GitHub.</w:t>
+        <w:t>El modelo de desarrollo adoptado es el enfoque ágil, utilizando el marco de trabajo Scrum. Los sprints se planifican con ciclos de desarrollo iterativos, lo que permite una respuesta rápida a los cambios y la entrega incremental de funcionalidades.</w:t>
+      </w:r>
+    </w:p>
+    <w:p>
+      <w:r>
+        <w:t>Usaremos git como control de versiones alojado en un repositorio en GitHub.</w:t>
       </w:r>
     </w:p>
     <w:p>
@@ -1920,6 +1756,7 @@
         <w:pStyle w:val="Ttulo3"/>
       </w:pPr>
       <w:r>
+        <w:lastRenderedPageBreak/>
         <w:t xml:space="preserve">3.2 </w:t>
       </w:r>
       <w:r>
@@ -1977,15 +1814,7 @@
     </w:p>
     <w:p>
       <w:r>
-        <w:t xml:space="preserve">1. Desarrolladores realizan </w:t>
-      </w:r>
-      <w:proofErr w:type="spellStart"/>
-      <w:r>
-        <w:t>commits</w:t>
-      </w:r>
-      <w:proofErr w:type="spellEnd"/>
-      <w:r>
-        <w:t xml:space="preserve"> en el repositorio.</w:t>
+        <w:t>1. Desarrolladores realizan commits en el repositorio.</w:t>
       </w:r>
     </w:p>
     <w:p>

</xml_diff>